<commit_message>
Jabatan Terduga Fixing Bug
</commit_message>
<xml_diff>
--- a/storage/template_surat/permohonan_pendapat.docx
+++ b/storage/template_surat/permohonan_pendapat.docx
@@ -308,7 +308,23 @@
                                       <w:rFonts w:ascii="Arial" w:hAnsi="Arial" w:cs="Arial"/>
                                       <w:color w:val="FF0000"/>
                                     </w:rPr>
-                                    <w:t>${bulan_tahun_lpa}</w:t>
+                                    <w:t>${</w:t>
+                                  </w:r>
+                                  <w:proofErr w:type="spellStart"/>
+                                  <w:r>
+                                    <w:rPr>
+                                      <w:rFonts w:ascii="Arial" w:hAnsi="Arial" w:cs="Arial"/>
+                                      <w:color w:val="FF0000"/>
+                                    </w:rPr>
+                                    <w:t>bulan_tahun_lpa</w:t>
+                                  </w:r>
+                                  <w:proofErr w:type="spellEnd"/>
+                                  <w:r>
+                                    <w:rPr>
+                                      <w:rFonts w:ascii="Arial" w:hAnsi="Arial" w:cs="Arial"/>
+                                      <w:color w:val="FF0000"/>
+                                    </w:rPr>
+                                    <w:t>}</w:t>
                                   </w:r>
                                 </w:p>
                                 <w:p>
@@ -847,7 +863,39 @@
           <w:rFonts w:ascii="Arial" w:hAnsi="Arial" w:cs="Arial"/>
           <w:color w:val="FF0000"/>
         </w:rPr>
-        <w:t>${pangkat_terduga} ${nama_terduga}</w:t>
+        <w:t>${</w:t>
+      </w:r>
+      <w:proofErr w:type="spellStart"/>
+      <w:r>
+        <w:rPr>
+          <w:rFonts w:ascii="Arial" w:hAnsi="Arial" w:cs="Arial"/>
+          <w:color w:val="FF0000"/>
+        </w:rPr>
+        <w:t>pangkat_terduga</w:t>
+      </w:r>
+      <w:proofErr w:type="spellEnd"/>
+      <w:r>
+        <w:rPr>
+          <w:rFonts w:ascii="Arial" w:hAnsi="Arial" w:cs="Arial"/>
+          <w:color w:val="FF0000"/>
+        </w:rPr>
+        <w:t>} ${</w:t>
+      </w:r>
+      <w:proofErr w:type="spellStart"/>
+      <w:r>
+        <w:rPr>
+          <w:rFonts w:ascii="Arial" w:hAnsi="Arial" w:cs="Arial"/>
+          <w:color w:val="FF0000"/>
+        </w:rPr>
+        <w:t>nama_terduga</w:t>
+      </w:r>
+      <w:proofErr w:type="spellEnd"/>
+      <w:r>
+        <w:rPr>
+          <w:rFonts w:ascii="Arial" w:hAnsi="Arial" w:cs="Arial"/>
+          <w:color w:val="FF0000"/>
+        </w:rPr>
+        <w:t>}</w:t>
       </w:r>
       <w:r>
         <w:rPr>
@@ -855,12 +903,14 @@
         </w:rPr>
         <w:tab/>
       </w:r>
+      <w:proofErr w:type="spellStart"/>
       <w:r>
         <w:rPr>
           <w:rFonts w:ascii="Arial" w:hAnsi="Arial" w:cs="Arial"/>
         </w:rPr>
         <w:t>Kepada</w:t>
       </w:r>
+      <w:proofErr w:type="spellEnd"/>
     </w:p>
     <w:p>
       <w:pPr>
@@ -1310,13 +1360,31 @@
           <w:color w:val="FF0000"/>
           <w:sz w:val="24"/>
         </w:rPr>
-        <w:t>${nomor_lpa}</w:t>
-      </w:r>
+        <w:t>${</w:t>
+      </w:r>
+      <w:proofErr w:type="spellStart"/>
       <w:r>
         <w:rPr>
           <w:rFonts w:ascii="Arial" w:hAnsi="Arial" w:cs="Arial"/>
           <w:color w:val="FF0000"/>
           <w:sz w:val="24"/>
+        </w:rPr>
+        <w:t>nomor_lpa</w:t>
+      </w:r>
+      <w:proofErr w:type="spellEnd"/>
+      <w:r>
+        <w:rPr>
+          <w:rFonts w:ascii="Arial" w:hAnsi="Arial" w:cs="Arial"/>
+          <w:color w:val="FF0000"/>
+          <w:sz w:val="24"/>
+        </w:rPr>
+        <w:t>}</w:t>
+      </w:r>
+      <w:r>
+        <w:rPr>
+          <w:rFonts w:ascii="Arial" w:hAnsi="Arial" w:cs="Arial"/>
+          <w:color w:val="FF0000"/>
+          <w:sz w:val="24"/>
           <w:lang w:val="id-ID"/>
         </w:rPr>
         <w:t xml:space="preserve"> </w:t>
@@ -1335,13 +1403,31 @@
           <w:color w:val="FF0000"/>
           <w:sz w:val="24"/>
         </w:rPr>
-        <w:t xml:space="preserve"> ${tanggal_lpa}</w:t>
-      </w:r>
+        <w:t xml:space="preserve"> ${</w:t>
+      </w:r>
+      <w:proofErr w:type="spellStart"/>
       <w:r>
         <w:rPr>
           <w:rFonts w:ascii="Arial" w:hAnsi="Arial" w:cs="Arial"/>
           <w:color w:val="FF0000"/>
           <w:sz w:val="24"/>
+        </w:rPr>
+        <w:t>tanggal_lpa</w:t>
+      </w:r>
+      <w:proofErr w:type="spellEnd"/>
+      <w:r>
+        <w:rPr>
+          <w:rFonts w:ascii="Arial" w:hAnsi="Arial" w:cs="Arial"/>
+          <w:color w:val="FF0000"/>
+          <w:sz w:val="24"/>
+        </w:rPr>
+        <w:t>}</w:t>
+      </w:r>
+      <w:r>
+        <w:rPr>
+          <w:rFonts w:ascii="Arial" w:hAnsi="Arial" w:cs="Arial"/>
+          <w:color w:val="FF0000"/>
+          <w:sz w:val="24"/>
           <w:lang w:val="id-ID"/>
         </w:rPr>
         <w:t xml:space="preserve"> </w:t>
@@ -1367,12 +1453,28 @@
           <w:rFonts w:ascii="Arial" w:hAnsi="Arial" w:cs="Arial"/>
           <w:color w:val="FF0000"/>
         </w:rPr>
-        <w:t>${pangkat_terduga}</w:t>
-      </w:r>
+        <w:t>${</w:t>
+      </w:r>
+      <w:proofErr w:type="spellStart"/>
       <w:r>
         <w:rPr>
           <w:rFonts w:ascii="Arial" w:hAnsi="Arial" w:cs="Arial"/>
           <w:color w:val="FF0000"/>
+        </w:rPr>
+        <w:t>pangkat_terduga</w:t>
+      </w:r>
+      <w:proofErr w:type="spellEnd"/>
+      <w:r>
+        <w:rPr>
+          <w:rFonts w:ascii="Arial" w:hAnsi="Arial" w:cs="Arial"/>
+          <w:color w:val="FF0000"/>
+        </w:rPr>
+        <w:t>}</w:t>
+      </w:r>
+      <w:r>
+        <w:rPr>
+          <w:rFonts w:ascii="Arial" w:hAnsi="Arial" w:cs="Arial"/>
+          <w:color w:val="FF0000"/>
           <w:lang w:val="id-ID"/>
         </w:rPr>
         <w:t xml:space="preserve"> </w:t>
@@ -1382,7 +1484,23 @@
           <w:rFonts w:ascii="Arial" w:hAnsi="Arial" w:cs="Arial"/>
           <w:color w:val="FF0000"/>
         </w:rPr>
-        <w:t xml:space="preserve">${nama_terduga} </w:t>
+        <w:t>${</w:t>
+      </w:r>
+      <w:proofErr w:type="spellStart"/>
+      <w:r>
+        <w:rPr>
+          <w:rFonts w:ascii="Arial" w:hAnsi="Arial" w:cs="Arial"/>
+          <w:color w:val="FF0000"/>
+        </w:rPr>
+        <w:t>nama_terduga</w:t>
+      </w:r>
+      <w:proofErr w:type="spellEnd"/>
+      <w:r>
+        <w:rPr>
+          <w:rFonts w:ascii="Arial" w:hAnsi="Arial" w:cs="Arial"/>
+          <w:color w:val="FF0000"/>
+        </w:rPr>
+        <w:t xml:space="preserve">} </w:t>
       </w:r>
       <w:r>
         <w:rPr>
@@ -1396,21 +1514,92 @@
           <w:rFonts w:ascii="Arial" w:hAnsi="Arial" w:cs="Arial"/>
           <w:color w:val="FF0000"/>
         </w:rPr>
-        <w:t xml:space="preserve">${nrp_terduga} </w:t>
-      </w:r>
-      <w:r>
-        <w:rPr>
-          <w:rFonts w:ascii="Arial" w:hAnsi="Arial" w:cs="Arial"/>
-          <w:sz w:val="24"/>
-        </w:rPr>
-        <w:t xml:space="preserve">jabatan </w:t>
-      </w:r>
+        <w:t>${</w:t>
+      </w:r>
+      <w:proofErr w:type="spellStart"/>
       <w:r>
         <w:rPr>
           <w:rFonts w:ascii="Arial" w:hAnsi="Arial" w:cs="Arial"/>
           <w:color w:val="FF0000"/>
         </w:rPr>
-        <w:t>${jabatan_teduga} ${kesatuan_terduga}</w:t>
+        <w:t>nrp_terduga</w:t>
+      </w:r>
+      <w:proofErr w:type="spellEnd"/>
+      <w:r>
+        <w:rPr>
+          <w:rFonts w:ascii="Arial" w:hAnsi="Arial" w:cs="Arial"/>
+          <w:color w:val="FF0000"/>
+        </w:rPr>
+        <w:t xml:space="preserve">} </w:t>
+      </w:r>
+      <w:proofErr w:type="spellStart"/>
+      <w:r>
+        <w:rPr>
+          <w:rFonts w:ascii="Arial" w:hAnsi="Arial" w:cs="Arial"/>
+          <w:sz w:val="24"/>
+        </w:rPr>
+        <w:t>jabatan</w:t>
+      </w:r>
+      <w:proofErr w:type="spellEnd"/>
+      <w:r>
+        <w:rPr>
+          <w:rFonts w:ascii="Arial" w:hAnsi="Arial" w:cs="Arial"/>
+          <w:sz w:val="24"/>
+        </w:rPr>
+        <w:t xml:space="preserve"> </w:t>
+      </w:r>
+      <w:r>
+        <w:rPr>
+          <w:rFonts w:ascii="Arial" w:hAnsi="Arial" w:cs="Arial"/>
+          <w:color w:val="FF0000"/>
+        </w:rPr>
+        <w:t>${</w:t>
+      </w:r>
+      <w:proofErr w:type="spellStart"/>
+      <w:r>
+        <w:rPr>
+          <w:rFonts w:ascii="Arial" w:hAnsi="Arial" w:cs="Arial"/>
+          <w:color w:val="FF0000"/>
+        </w:rPr>
+        <w:t>j</w:t>
+      </w:r>
+      <w:r>
+        <w:rPr>
+          <w:rFonts w:ascii="Arial" w:hAnsi="Arial" w:cs="Arial"/>
+          <w:color w:val="FF0000"/>
+        </w:rPr>
+        <w:t>abatan_te</w:t>
+      </w:r>
+      <w:r>
+        <w:rPr>
+          <w:rFonts w:ascii="Arial" w:hAnsi="Arial" w:cs="Arial"/>
+          <w:color w:val="FF0000"/>
+        </w:rPr>
+        <w:t>r</w:t>
+      </w:r>
+      <w:proofErr w:type="spellEnd"/>
+      <w:r>
+        <w:rPr>
+          <w:rFonts w:ascii="Arial" w:hAnsi="Arial" w:cs="Arial"/>
+          <w:color w:val="FF0000"/>
+        </w:rPr>
+        <w:t>} ${</w:t>
+      </w:r>
+      <w:proofErr w:type="spellStart"/>
+      <w:r>
+        <w:rPr>
+          <w:rFonts w:ascii="Arial" w:hAnsi="Arial" w:cs="Arial"/>
+          <w:color w:val="FF0000"/>
+        </w:rPr>
+        <w:t>kesatuan_terduga</w:t>
+      </w:r>
+      <w:proofErr w:type="spellEnd"/>
+      <w:r>
+        <w:rPr>
+          <w:rFonts w:ascii="Arial" w:hAnsi="Arial" w:cs="Arial"/>
+          <w:color w:val="FF0000"/>
+        </w:rPr>
+        <w:t>}</w:t>
       </w:r>
     </w:p>
     <w:p>
@@ -1489,7 +1678,39 @@
           <w:rFonts w:ascii="Arial" w:hAnsi="Arial" w:cs="Arial"/>
           <w:sz w:val="24"/>
         </w:rPr>
-        <w:t>, Pasal 37 ayat (1) dan (2)</w:t>
+        <w:t xml:space="preserve">, </w:t>
+      </w:r>
+      <w:proofErr w:type="spellStart"/>
+      <w:r>
+        <w:rPr>
+          <w:rFonts w:ascii="Arial" w:hAnsi="Arial" w:cs="Arial"/>
+          <w:sz w:val="24"/>
+        </w:rPr>
+        <w:t>Pasal</w:t>
+      </w:r>
+      <w:proofErr w:type="spellEnd"/>
+      <w:r>
+        <w:rPr>
+          <w:rFonts w:ascii="Arial" w:hAnsi="Arial" w:cs="Arial"/>
+          <w:sz w:val="24"/>
+        </w:rPr>
+        <w:t xml:space="preserve"> 37 </w:t>
+      </w:r>
+      <w:proofErr w:type="spellStart"/>
+      <w:r>
+        <w:rPr>
+          <w:rFonts w:ascii="Arial" w:hAnsi="Arial" w:cs="Arial"/>
+          <w:sz w:val="24"/>
+        </w:rPr>
+        <w:t>ayat</w:t>
+      </w:r>
+      <w:proofErr w:type="spellEnd"/>
+      <w:r>
+        <w:rPr>
+          <w:rFonts w:ascii="Arial" w:hAnsi="Arial" w:cs="Arial"/>
+          <w:sz w:val="24"/>
+        </w:rPr>
+        <w:t xml:space="preserve"> (1) dan (2)</w:t>
       </w:r>
       <w:r>
         <w:rPr>
@@ -1542,7 +1763,39 @@
           <w:rFonts w:ascii="Arial" w:hAnsi="Arial" w:cs="Arial"/>
           <w:sz w:val="24"/>
         </w:rPr>
-        <w:t>Kode Etik Profesi dan</w:t>
+        <w:t xml:space="preserve">Kode </w:t>
+      </w:r>
+      <w:proofErr w:type="spellStart"/>
+      <w:r>
+        <w:rPr>
+          <w:rFonts w:ascii="Arial" w:hAnsi="Arial" w:cs="Arial"/>
+          <w:sz w:val="24"/>
+        </w:rPr>
+        <w:t>Etik</w:t>
+      </w:r>
+      <w:proofErr w:type="spellEnd"/>
+      <w:r>
+        <w:rPr>
+          <w:rFonts w:ascii="Arial" w:hAnsi="Arial" w:cs="Arial"/>
+          <w:sz w:val="24"/>
+        </w:rPr>
+        <w:t xml:space="preserve"> </w:t>
+      </w:r>
+      <w:proofErr w:type="spellStart"/>
+      <w:r>
+        <w:rPr>
+          <w:rFonts w:ascii="Arial" w:hAnsi="Arial" w:cs="Arial"/>
+          <w:sz w:val="24"/>
+        </w:rPr>
+        <w:t>Profesi</w:t>
+      </w:r>
+      <w:proofErr w:type="spellEnd"/>
+      <w:r>
+        <w:rPr>
+          <w:rFonts w:ascii="Arial" w:hAnsi="Arial" w:cs="Arial"/>
+          <w:sz w:val="24"/>
+        </w:rPr>
+        <w:t xml:space="preserve"> dan</w:t>
       </w:r>
       <w:r>
         <w:rPr>
@@ -1565,27 +1818,100 @@
           <w:rFonts w:ascii="Arial" w:hAnsi="Arial" w:cs="Arial"/>
           <w:sz w:val="24"/>
         </w:rPr>
-        <w:t>Resume atas nama Terduga pelanggar</w:t>
-      </w:r>
-      <w:r>
-        <w:rPr>
-          <w:rFonts w:ascii="Arial" w:hAnsi="Arial" w:cs="Arial"/>
-          <w:sz w:val="24"/>
-          <w:lang w:val="id-ID"/>
+        <w:t xml:space="preserve">Resume </w:t>
+      </w:r>
+      <w:proofErr w:type="spellStart"/>
+      <w:r>
+        <w:rPr>
+          <w:rFonts w:ascii="Arial" w:hAnsi="Arial" w:cs="Arial"/>
+          <w:sz w:val="24"/>
+        </w:rPr>
+        <w:t>atas</w:t>
+      </w:r>
+      <w:proofErr w:type="spellEnd"/>
+      <w:r>
+        <w:rPr>
+          <w:rFonts w:ascii="Arial" w:hAnsi="Arial" w:cs="Arial"/>
+          <w:sz w:val="24"/>
         </w:rPr>
         <w:t xml:space="preserve"> </w:t>
       </w:r>
+      <w:proofErr w:type="spellStart"/>
+      <w:r>
+        <w:rPr>
+          <w:rFonts w:ascii="Arial" w:hAnsi="Arial" w:cs="Arial"/>
+          <w:sz w:val="24"/>
+        </w:rPr>
+        <w:t>nama</w:t>
+      </w:r>
+      <w:proofErr w:type="spellEnd"/>
+      <w:r>
+        <w:rPr>
+          <w:rFonts w:ascii="Arial" w:hAnsi="Arial" w:cs="Arial"/>
+          <w:sz w:val="24"/>
+        </w:rPr>
+        <w:t xml:space="preserve"> </w:t>
+      </w:r>
+      <w:proofErr w:type="spellStart"/>
+      <w:r>
+        <w:rPr>
+          <w:rFonts w:ascii="Arial" w:hAnsi="Arial" w:cs="Arial"/>
+          <w:sz w:val="24"/>
+        </w:rPr>
+        <w:t>Terduga</w:t>
+      </w:r>
+      <w:proofErr w:type="spellEnd"/>
+      <w:r>
+        <w:rPr>
+          <w:rFonts w:ascii="Arial" w:hAnsi="Arial" w:cs="Arial"/>
+          <w:sz w:val="24"/>
+        </w:rPr>
+        <w:t xml:space="preserve"> </w:t>
+      </w:r>
+      <w:proofErr w:type="spellStart"/>
+      <w:r>
+        <w:rPr>
+          <w:rFonts w:ascii="Arial" w:hAnsi="Arial" w:cs="Arial"/>
+          <w:sz w:val="24"/>
+        </w:rPr>
+        <w:t>pelanggar</w:t>
+      </w:r>
+      <w:proofErr w:type="spellEnd"/>
+      <w:r>
+        <w:rPr>
+          <w:rFonts w:ascii="Arial" w:hAnsi="Arial" w:cs="Arial"/>
+          <w:sz w:val="24"/>
+          <w:lang w:val="id-ID"/>
+        </w:rPr>
+        <w:t xml:space="preserve"> </w:t>
+      </w:r>
       <w:r>
         <w:rPr>
           <w:rFonts w:ascii="Arial" w:hAnsi="Arial" w:cs="Arial"/>
           <w:color w:val="FF0000"/>
         </w:rPr>
-        <w:t>${pangkat_terduga}</w:t>
-      </w:r>
+        <w:t>${</w:t>
+      </w:r>
+      <w:proofErr w:type="spellStart"/>
       <w:r>
         <w:rPr>
           <w:rFonts w:ascii="Arial" w:hAnsi="Arial" w:cs="Arial"/>
           <w:color w:val="FF0000"/>
+        </w:rPr>
+        <w:t>pangkat_terduga</w:t>
+      </w:r>
+      <w:proofErr w:type="spellEnd"/>
+      <w:r>
+        <w:rPr>
+          <w:rFonts w:ascii="Arial" w:hAnsi="Arial" w:cs="Arial"/>
+          <w:color w:val="FF0000"/>
+        </w:rPr>
+        <w:t>}</w:t>
+      </w:r>
+      <w:r>
+        <w:rPr>
+          <w:rFonts w:ascii="Arial" w:hAnsi="Arial" w:cs="Arial"/>
+          <w:color w:val="FF0000"/>
           <w:lang w:val="id-ID"/>
         </w:rPr>
         <w:t xml:space="preserve"> </w:t>
@@ -1595,7 +1921,23 @@
           <w:rFonts w:ascii="Arial" w:hAnsi="Arial" w:cs="Arial"/>
           <w:color w:val="FF0000"/>
         </w:rPr>
-        <w:t xml:space="preserve">${nama_terduga} </w:t>
+        <w:t>${</w:t>
+      </w:r>
+      <w:proofErr w:type="spellStart"/>
+      <w:r>
+        <w:rPr>
+          <w:rFonts w:ascii="Arial" w:hAnsi="Arial" w:cs="Arial"/>
+          <w:color w:val="FF0000"/>
+        </w:rPr>
+        <w:t>nama_terduga</w:t>
+      </w:r>
+      <w:proofErr w:type="spellEnd"/>
+      <w:r>
+        <w:rPr>
+          <w:rFonts w:ascii="Arial" w:hAnsi="Arial" w:cs="Arial"/>
+          <w:color w:val="FF0000"/>
+        </w:rPr>
+        <w:t xml:space="preserve">} </w:t>
       </w:r>
       <w:r>
         <w:rPr>
@@ -1609,21 +1951,113 @@
           <w:rFonts w:ascii="Arial" w:hAnsi="Arial" w:cs="Arial"/>
           <w:color w:val="FF0000"/>
         </w:rPr>
-        <w:t xml:space="preserve">${nrp_terduga} </w:t>
-      </w:r>
-      <w:r>
-        <w:rPr>
-          <w:rFonts w:ascii="Arial" w:hAnsi="Arial" w:cs="Arial"/>
-          <w:sz w:val="24"/>
-        </w:rPr>
-        <w:t xml:space="preserve">jabatan </w:t>
-      </w:r>
+        <w:t>${</w:t>
+      </w:r>
+      <w:proofErr w:type="spellStart"/>
       <w:r>
         <w:rPr>
           <w:rFonts w:ascii="Arial" w:hAnsi="Arial" w:cs="Arial"/>
           <w:color w:val="FF0000"/>
         </w:rPr>
-        <w:t>${jabatan_teduga} ${kesatuan_terduga}</w:t>
+        <w:t>nrp_terduga</w:t>
+      </w:r>
+      <w:proofErr w:type="spellEnd"/>
+      <w:r>
+        <w:rPr>
+          <w:rFonts w:ascii="Arial" w:hAnsi="Arial" w:cs="Arial"/>
+          <w:color w:val="FF0000"/>
+        </w:rPr>
+        <w:t>}</w:t>
+      </w:r>
+      <w:r>
+        <w:rPr>
+          <w:rFonts w:ascii="Arial" w:hAnsi="Arial" w:cs="Arial"/>
+          <w:color w:val="FF0000"/>
+        </w:rPr>
+        <w:t xml:space="preserve"> </w:t>
+      </w:r>
+      <w:proofErr w:type="spellStart"/>
+      <w:r>
+        <w:rPr>
+          <w:rFonts w:ascii="Arial" w:hAnsi="Arial" w:cs="Arial"/>
+          <w:color w:val="FF0000"/>
+        </w:rPr>
+        <w:t>j</w:t>
+      </w:r>
+      <w:r>
+        <w:rPr>
+          <w:rFonts w:ascii="Arial" w:hAnsi="Arial" w:cs="Arial"/>
+          <w:sz w:val="24"/>
+        </w:rPr>
+        <w:t>abatan</w:t>
+      </w:r>
+      <w:proofErr w:type="spellEnd"/>
+      <w:r>
+        <w:rPr>
+          <w:rFonts w:ascii="Arial" w:hAnsi="Arial" w:cs="Arial"/>
+          <w:sz w:val="24"/>
+        </w:rPr>
+        <w:t xml:space="preserve"> </w:t>
+      </w:r>
+      <w:r>
+        <w:rPr>
+          <w:rFonts w:ascii="Arial" w:hAnsi="Arial" w:cs="Arial"/>
+          <w:color w:val="FF0000"/>
+        </w:rPr>
+        <w:t>${</w:t>
+      </w:r>
+      <w:proofErr w:type="spellStart"/>
+      <w:r>
+        <w:rPr>
+          <w:rFonts w:ascii="Arial" w:hAnsi="Arial" w:cs="Arial"/>
+          <w:color w:val="FF0000"/>
+        </w:rPr>
+        <w:t>j</w:t>
+      </w:r>
+      <w:r>
+        <w:rPr>
+          <w:rFonts w:ascii="Arial" w:hAnsi="Arial" w:cs="Arial"/>
+          <w:color w:val="FF0000"/>
+        </w:rPr>
+        <w:t>abatan_ter</w:t>
+      </w:r>
+      <w:proofErr w:type="spellEnd"/>
+      <w:r>
+        <w:rPr>
+          <w:rFonts w:ascii="Arial" w:hAnsi="Arial" w:cs="Arial"/>
+          <w:color w:val="FF0000"/>
+        </w:rPr>
+        <w:t>}</w:t>
+      </w:r>
+      <w:r>
+        <w:rPr>
+          <w:rFonts w:ascii="Arial" w:hAnsi="Arial" w:cs="Arial"/>
+          <w:color w:val="FF0000"/>
+        </w:rPr>
+        <w:t xml:space="preserve"> </w:t>
+      </w:r>
+      <w:r>
+        <w:rPr>
+          <w:rFonts w:ascii="Arial" w:hAnsi="Arial" w:cs="Arial"/>
+          <w:color w:val="FF0000"/>
+        </w:rPr>
+        <w:t>${</w:t>
+      </w:r>
+      <w:proofErr w:type="spellStart"/>
+      <w:r>
+        <w:rPr>
+          <w:rFonts w:ascii="Arial" w:hAnsi="Arial" w:cs="Arial"/>
+          <w:color w:val="FF0000"/>
+        </w:rPr>
+        <w:t>kesatuan_terduga</w:t>
+      </w:r>
+      <w:proofErr w:type="spellEnd"/>
+      <w:r>
+        <w:rPr>
+          <w:rFonts w:ascii="Arial" w:hAnsi="Arial" w:cs="Arial"/>
+          <w:color w:val="FF0000"/>
+        </w:rPr>
+        <w:t>}</w:t>
       </w:r>
       <w:r>
         <w:rPr>
@@ -1656,6 +2090,7 @@
         </w:rPr>
         <w:t xml:space="preserve">diduga telah melanggar </w:t>
       </w:r>
+      <w:proofErr w:type="spellStart"/>
       <w:r>
         <w:rPr>
           <w:rFonts w:ascii="Arial" w:hAnsi="Arial" w:cs="Arial"/>
@@ -1664,13 +2099,32 @@
         </w:rPr>
         <w:t>Pasal</w:t>
       </w:r>
+      <w:proofErr w:type="spellEnd"/>
       <w:r>
         <w:rPr>
           <w:rFonts w:ascii="Arial" w:hAnsi="Arial" w:cs="Arial"/>
           <w:color w:val="FF0000"/>
           <w:sz w:val="24"/>
         </w:rPr>
-        <w:t xml:space="preserve"> ${pasal_lpa}</w:t>
+        <w:t xml:space="preserve"> ${</w:t>
+      </w:r>
+      <w:proofErr w:type="spellStart"/>
+      <w:r>
+        <w:rPr>
+          <w:rFonts w:ascii="Arial" w:hAnsi="Arial" w:cs="Arial"/>
+          <w:color w:val="FF0000"/>
+          <w:sz w:val="24"/>
+        </w:rPr>
+        <w:t>pasal_lpa</w:t>
+      </w:r>
+      <w:proofErr w:type="spellEnd"/>
+      <w:r>
+        <w:rPr>
+          <w:rFonts w:ascii="Arial" w:hAnsi="Arial" w:cs="Arial"/>
+          <w:color w:val="FF0000"/>
+          <w:sz w:val="24"/>
+        </w:rPr>
+        <w:t>}</w:t>
       </w:r>
       <w:r>
         <w:rPr>
@@ -1704,12 +2158,21 @@
         </w:rPr>
         <w:t xml:space="preserve"> perbuatan </w:t>
       </w:r>
-      <w:r>
-        <w:rPr>
-          <w:rFonts w:ascii="Arial" w:hAnsi="Arial" w:cs="Arial"/>
-          <w:sz w:val="24"/>
-        </w:rPr>
-        <w:t>berupa:</w:t>
+      <w:proofErr w:type="spellStart"/>
+      <w:r>
+        <w:rPr>
+          <w:rFonts w:ascii="Arial" w:hAnsi="Arial" w:cs="Arial"/>
+          <w:sz w:val="24"/>
+        </w:rPr>
+        <w:t>berupa</w:t>
+      </w:r>
+      <w:proofErr w:type="spellEnd"/>
+      <w:r>
+        <w:rPr>
+          <w:rFonts w:ascii="Arial" w:hAnsi="Arial" w:cs="Arial"/>
+          <w:sz w:val="24"/>
+        </w:rPr>
+        <w:t>:</w:t>
       </w:r>
     </w:p>
     <w:p>
@@ -1729,7 +2192,25 @@
           <w:color w:val="FF0000"/>
           <w:sz w:val="24"/>
         </w:rPr>
-        <w:t>${wujud_perbuatan}</w:t>
+        <w:t>${</w:t>
+      </w:r>
+      <w:proofErr w:type="spellStart"/>
+      <w:r>
+        <w:rPr>
+          <w:rFonts w:ascii="Arial" w:hAnsi="Arial" w:cs="Arial"/>
+          <w:color w:val="FF0000"/>
+          <w:sz w:val="24"/>
+        </w:rPr>
+        <w:t>wujud_perbuatan</w:t>
+      </w:r>
+      <w:proofErr w:type="spellEnd"/>
+      <w:r>
+        <w:rPr>
+          <w:rFonts w:ascii="Arial" w:hAnsi="Arial" w:cs="Arial"/>
+          <w:color w:val="FF0000"/>
+          <w:sz w:val="24"/>
+        </w:rPr>
+        <w:t>}</w:t>
       </w:r>
     </w:p>
     <w:p>
@@ -2064,7 +2545,43 @@
                 <w:color w:val="000000" w:themeColor="text1"/>
                 <w:sz w:val="24"/>
               </w:rPr>
-              <w:t>3. Kadivpropam Polri.</w:t>
+              <w:t xml:space="preserve">3. </w:t>
+            </w:r>
+            <w:proofErr w:type="spellStart"/>
+            <w:r>
+              <w:rPr>
+                <w:rFonts w:ascii="Arial" w:hAnsi="Arial" w:cs="Arial"/>
+                <w:color w:val="000000" w:themeColor="text1"/>
+                <w:sz w:val="24"/>
+              </w:rPr>
+              <w:t>Kadivpropam</w:t>
+            </w:r>
+            <w:proofErr w:type="spellEnd"/>
+            <w:r>
+              <w:rPr>
+                <w:rFonts w:ascii="Arial" w:hAnsi="Arial" w:cs="Arial"/>
+                <w:color w:val="000000" w:themeColor="text1"/>
+                <w:sz w:val="24"/>
+              </w:rPr>
+              <w:t xml:space="preserve"> </w:t>
+            </w:r>
+            <w:proofErr w:type="spellStart"/>
+            <w:r>
+              <w:rPr>
+                <w:rFonts w:ascii="Arial" w:hAnsi="Arial" w:cs="Arial"/>
+                <w:color w:val="000000" w:themeColor="text1"/>
+                <w:sz w:val="24"/>
+              </w:rPr>
+              <w:t>Polri</w:t>
+            </w:r>
+            <w:proofErr w:type="spellEnd"/>
+            <w:r>
+              <w:rPr>
+                <w:rFonts w:ascii="Arial" w:hAnsi="Arial" w:cs="Arial"/>
+                <w:color w:val="000000" w:themeColor="text1"/>
+                <w:sz w:val="24"/>
+              </w:rPr>
+              <w:t>.</w:t>
             </w:r>
             <w:r>
               <w:rPr>

</xml_diff>